<commit_message>
Exo1.docx: Last 2 paragraphs removed from doc file
</commit_message>
<xml_diff>
--- a/Exo1.docx
+++ b/Exo1.docx
@@ -24,22 +24,6 @@
       </w:pPr>
       <w:r>
         <w:t xml:space="preserve">Integer vitae massa ac enim fermentum laoreet sed sed tortor. Sed molestie, mauris nec pretium commodo, quam ex convallis tellus, a rhoncus massa odio et erat. Morbi vestibulum, nunc sit amet condimentum ultricies, neque nunc eleifend diam, sit amet feugiat nisl mauris sit amet ligula. Sed commodo molestie libero, nec volutpat purus fringilla quis. Suspendisse lobortis porta dui, eget vulputate lorem ornare ac. Sed non pharetra metus. Sed vel nisi metus. Vivamus ac massa rhoncus, commodo mi eu, vehicula magna. Donec ante ligula, elementum vitae vulputate in, semper ut eros. Curabitur posuere sagittis turpis, ac ultrices mi egestas et. Fusce sed viverra felis. Nulla rhoncus magna dolor, eu molestie mauris luctus sit amet. </w:t>
-      </w:r>
-    </w:p>
-    <w:p>
-      <w:pPr>
-        <w:pStyle w:val="NormalWeb"/>
-      </w:pPr>
-      <w:r>
-        <w:t xml:space="preserve">Aenean justo risus, hendrerit aliquam orci vel, fermentum dignissim dolor. Etiam posuere imperdiet metus, sed elementum tortor ultricies in. In placerat erat sed dolor condimentum, nec rhoncus eros aliquam. Nulla vel vestibulum velit. Pellentesque habitant morbi tristique senectus et netus et malesuada fames ac turpis egestas. Curabitur placerat sapien in lacus volutpat rutrum. Integer ac magna ac metus porttitor viverra. Sed fermentum accumsan ex, quis sollicitudin metus blandit id. In eget felis iaculis, vehicula mi sed, dapibus nisl. Maecenas posuere turpis sed lorem eleifend ultrices. Nunc eget posuere quam. Integer faucibus pellentesque nibh sed commodo. Pellentesque sed accumsan magna. Nulla laoreet dui non arcu auctor pharetra. </w:t>
-      </w:r>
-    </w:p>
-    <w:p>
-      <w:pPr>
-        <w:pStyle w:val="NormalWeb"/>
-      </w:pPr>
-      <w:r>
-        <w:t xml:space="preserve">Vestibulum egestas quam massa. Sed a congue est. Vivamus molestie egestas molestie. Maecenas metus lorem, pulvinar sit amet venenatis et, rhoncus a sem. Sed non congue ligula. Donec erat nulla, sagittis ultricies ultrices at, consectetur ut lacus. Donec ac orci sollicitudin augue aliquam porttitor. Pellentesque mollis magna ac magna imperdiet, sed commodo ante sollicitudin. Phasellus cursus, arcu vitae hendrerit faucibus, dolor ante maximus metus, a iaculis tellus ante vitae augue. </w:t>
       </w:r>
     </w:p>
     <w:p>

</xml_diff>